<commit_message>
more updates to ch4
</commit_message>
<xml_diff>
--- a/word/VNA Uncertainty/VNA Uncertainty.docx
+++ b/word/VNA Uncertainty/VNA Uncertainty.docx
@@ -24,12 +24,36 @@
     </w:p>
     <w:p>
       <w:r>
-        <w:t>The dramatic growth of radio-based devices and applications over the last 50 years has led to the VNA becoming a critical instrument in most laboratories. Many of these applications required both accurate and reliable measurements from these VNAs.  This is particularly so in areas such as manufacturing, calibration and testing.  This is often driven by requirements given in international Quality Management documents such as the ISO 9000 series of standards [4] (for manufacturing and process control) and the ISO 17025 standard [5] (for calibration and testing).</w:t>
+        <w:t>The dramatic growth of radio-based devices and applications over the last 50 years has led to the VNA becoming a critical instrument in most laboratories. Many of these applications required both accurate and reliable measurements from these VNAs.  This is particularly so in areas such as manufacturing, calibration and testing.  This is often driven by requirements given in international Quality Management documents such as the ISO 9000 series of standards [</w:t>
+      </w:r>
+      <w:r>
+        <w:t>ISO9000</w:t>
+      </w:r>
+      <w:r>
+        <w:t>] (for manufacturing and process control) and the ISO 17025 standard [</w:t>
+      </w:r>
+      <w:r>
+        <w:t>ISO17025</w:t>
+      </w:r>
+      <w:r>
+        <w:t>] (for calibration and testing).</w:t>
       </w:r>
     </w:p>
     <w:p>
       <w:r>
-        <w:t>The requirements given in these international standards are for measurements that can be demonstrated as fit-for-purpose (in terms of the achievable level of accuracy, etc) and made traceable to the international system of units [6, 7].  These requirements are not trivial for a VNA due to the complicated nature of the VNA’s operating principles</w:t>
+        <w:t>The requirements given in these international standards are for measurements that can be demonstrated as fit-for-purpose (in terms of the achievable level of accuracy, etc) and made traceable to the international system of units [</w:t>
+      </w:r>
+      <w:r>
+        <w:t>SI_2019</w:t>
+      </w:r>
+      <w:r>
+        <w:t xml:space="preserve">, </w:t>
+      </w:r>
+      <w:r>
+        <w:t>SI_2019B</w:t>
+      </w:r>
+      <w:r>
+        <w:t>].  These requirements are not trivial for a VNA due to the complicated nature of the VNA’s operating principles</w:t>
       </w:r>
       <w:r>
         <w:t>, for example the calibration mathematics</w:t>
@@ -55,7 +79,7 @@
       <w:r>
         <w:t>methods that addressed these needs in ways that were suitable for use by end-users in the manufacturing, calibration and testing communities.  Much of this work was undertaken by the ANAMET Technology Group (</w:t>
       </w:r>
-      <w:hyperlink r:id="rId4">
+      <w:hyperlink r:id="rId5">
         <w:r>
           <w:rPr>
             <w:rStyle w:val="InternetLink"/>
@@ -64,9 +88,21 @@
         </w:r>
       </w:hyperlink>
       <w:r>
-        <w:t xml:space="preserve">) during the 1990s.  This resulted in a series of reports [8-10] describing the development of a guidance document that gave a procedure for assessing the performance of calibrated VNAs.  The resulting guidance document [11] was published by the European co-operation for Accreditation (EA, </w:t>
-      </w:r>
-      <w:hyperlink r:id="rId5">
+        <w:t>) during the 1990s.  This resulted in a series of reports [</w:t>
+      </w:r>
+      <w:r>
+        <w:t>ANAMET_1996, ANAMET_1998, ANAMET_1999</w:t>
+      </w:r>
+      <w:r>
+        <w:t>] describing the development of a guidance document that gave a procedure for assessing the performance of calibrated VNAs.  The resulting guidance document [</w:t>
+      </w:r>
+      <w:r>
+        <w:t>EA_2000</w:t>
+      </w:r>
+      <w:r>
+        <w:t xml:space="preserve">] was published by the European co-operation for Accreditation (EA, </w:t>
+      </w:r>
+      <w:hyperlink r:id="rId6">
         <w:r>
           <w:rPr>
             <w:rStyle w:val="InternetLink"/>
@@ -75,7 +111,13 @@
         </w:r>
       </w:hyperlink>
       <w:r>
-        <w:t>) so that laboratories operating to the ISO 17025 standard and/or ISO 9000 series of standards could implement the method for their own purposes.  Ownership of this EA document was later transferred to the European Association of National Metrology Institutes (EURAMET) and re-published [12] as part of their Calibration Guides series of documents. This</w:t>
+        <w:t>) so that laboratories operating to the ISO 17025 standard and/or ISO 9000 series of standards could implement the method for their own purposes.  Ownership of this EA document was later transferred to the European Association of National Metrology Institutes (EURAMET) and re-published [</w:t>
+      </w:r>
+      <w:r>
+        <w:t>EURAMET_2011</w:t>
+      </w:r>
+      <w:r>
+        <w:t>] as part of their Calibration Guides series of documents. This</w:t>
       </w:r>
       <w:r>
         <w:t xml:space="preserve"> document, along with the recent updated version,</w:t>
@@ -83,7 +125,7 @@
       <w:r>
         <w:t xml:space="preserve"> is available as a free download from the EURAMET web-site: </w:t>
       </w:r>
-      <w:hyperlink r:id="rId6">
+      <w:hyperlink r:id="rId7">
         <w:r>
           <w:rPr>
             <w:rStyle w:val="InternetLink"/>
@@ -103,6 +145,9 @@
         <w:t>have also produced their own advice for users to estimate the combined standard uncertainty in their measurements [Hiebel</w:t>
       </w:r>
       <w:r>
+        <w:t>_</w:t>
+      </w:r>
+      <w:r>
         <w:t>2008</w:t>
       </w:r>
       <w:r>
@@ -155,12 +200,28 @@
     </w:p>
     <w:p>
       <w:r>
-        <w:t>The EURAMET Guide [12] prese</w:t>
+        <w:t>The EURAMET Guide [</w:t>
+      </w:r>
+      <w:r>
+        <w:t>EURAMET_2011</w:t>
+      </w:r>
+      <w:r>
+        <w:t>] presents a process for evaluating the uncertainty of measurements performed on a calibrated VNA, allowing users to verify that values measured using the instrument are of acceptable accuracy. This process involves measuring a selection of dominant contributions to measurement uncertainty and combining them appropriately. Contributions include both systematic errors, which remain constant over th</w:t>
       </w:r>
       <w:bookmarkStart w:id="0" w:name="_GoBack"/>
       <w:bookmarkEnd w:id="0"/>
       <w:r>
-        <w:t>nts a process for evaluating the uncertainty of measurements performed on a calibrated VNA, allowing users to verify that values measured using the instrument are of acceptable accuracy. This process involves measuring a selection of dominant contributions to measurement uncertainty and combining them appropriately. Contributions include both systematic errors, which remain constant over the period of measurements, and random errors, which do not.  The error model for voltage reflection coefficient (VRC) measurements performed with a VNA is represented in [12] by the following equations for one-port (1) and two-port (2) measurements:</w:t>
+        <w:t xml:space="preserve">e period of measurements, and random </w:t>
+      </w:r>
+      <w:r>
+        <w:lastRenderedPageBreak/>
+        <w:t xml:space="preserve">errors, which do not.  The error model for voltage reflection coefficient (VRC) measurements performed with a VNA is represented in </w:t>
+      </w:r>
+      <w:r>
+        <w:t>[EURAMET_2011]</w:t>
+      </w:r>
+      <w:r>
+        <w:t xml:space="preserve"> by the following equations for one-port (1) and two-port (2) measurements:</w:t>
       </w:r>
     </w:p>
     <w:p>
@@ -563,7 +624,19 @@
     </w:p>
     <w:p>
       <w:r>
-        <w:t>To perform a VRC measurement, a VNA must be able to separate reflected and incident voltage waves by their direction of travel and then sample using complex receivers. However, various components in the signal path may cause a portion of the incident wave to leak into the reflected wave receiver without having reached the DUT. This directivity error should ideally be removed by applying correction terms extracted during the VNA calibration. However, as no calibration will be perfect, some residual directivity error will remain (referred to as effective directivity in [12]). To measure the residual directivity, a matched load can be connected to the test port being assessed. This should theoretically reflect no amount of the incident wave and therefore the only voltage present at the reflected wave receiver should be due to the residual directivity. In practice, the matched load will not be perfectly matched (for the same reason the calibration will never be perfect) so it is likely the residual directivity will typically be either over- or underestimated. An improved method, used in [12] and widely accepted for use with coaxial measurements, is the ripple extraction technique. This uses a similar principle to measure the residual directivity, but significantly increases the accuracy of the residual error evaluation. An illustration of its method is provided in figure 1.</w:t>
+        <w:t xml:space="preserve">To perform a VRC measurement, a VNA must be able to separate reflected and incident voltage waves by their direction of travel and then sample using complex receivers. However, various components in the signal path may cause a portion of the incident wave to leak into the reflected wave receiver without having reached the DUT. This directivity error should ideally be removed by applying correction terms extracted during the VNA calibration. However, as no calibration will be perfect, some residual directivity error will remain (referred to as effective directivity in </w:t>
+      </w:r>
+      <w:r>
+        <w:t>[EURAMET_2011]</w:t>
+      </w:r>
+      <w:r>
+        <w:t xml:space="preserve">). To measure the residual directivity, a matched load can be connected to the test port being assessed. This should theoretically reflect no amount of the incident wave and therefore the only voltage present at the reflected wave receiver should be due to the residual directivity. In practice, the matched load will not be perfectly matched (for the same reason the calibration will never be perfect) so it is likely the residual directivity will typically be either over- or underestimated. An improved method, used in </w:t>
+      </w:r>
+      <w:r>
+        <w:t>[EURAMET_2011]</w:t>
+      </w:r>
+      <w:r>
+        <w:t xml:space="preserve"> and widely accepted for use with coaxial measurements, is the ripple extraction technique. This uses a similar principle to measure the residual directivity, but significantly increases the accuracy of the residual error evaluation. An illustration of its method is provided in figure 1.</w:t>
       </w:r>
     </w:p>
     <w:p/>
@@ -4385,7 +4458,13 @@
       </w:r>
       <w:proofErr w:type="spellEnd"/>
       <w:r>
-        <w:t xml:space="preserve"> airline is suggested in [12]. The load can be either the same as that used for calibration or another with </w:t>
+        <w:t xml:space="preserve"> airline is suggested in </w:t>
+      </w:r>
+      <w:r>
+        <w:t>[EURAMET_2011]</w:t>
+      </w:r>
+      <w:r>
+        <w:t xml:space="preserve">. The load can be either the same as that used for calibration or another with </w:t>
       </w:r>
       <w:r>
         <w:rPr>
@@ -4504,7 +4583,13 @@
     <w:p>
       <w:r>
         <w:lastRenderedPageBreak/>
-        <w:t xml:space="preserve">For coaxial measurements as specified in [12], there is a high probability that the condition required to avoid underestimation is met. However, in order to assess the suitability of the technique in waveguide a method of assessing this condition has been used. By examining either a complex plot (polar or Smith chart) or a phase plot, the geometric symptom shown in Figure 1c can be identified. When using a complex plot, the origin should lie within the circumference of the reflection coefficient trace for the residual error to be accurately measured. For any frequency range where it does not, the ripple technique provides an underestimation of the residual error. When using a phase plot, there will be regular wrapping of the reflection coefficient phase for frequency ranges where the residual error is correctly measured, whereas when underestimation occurs the phase will vary by less than 180 degrees per period. An example of both plots </w:t>
+        <w:t xml:space="preserve">For coaxial measurements as specified in </w:t>
+      </w:r>
+      <w:r>
+        <w:t>[EURAMET_2011]</w:t>
+      </w:r>
+      <w:r>
+        <w:t xml:space="preserve">, there is a high probability that the condition required to avoid underestimation is met. However, in order to assess the suitability of the technique in waveguide a method of assessing this condition has been used. By examining either a complex plot (polar or Smith chart) or a phase plot, the geometric symptom shown in Figure 1c can be identified. When using a complex plot, the origin should lie within the circumference of the reflection coefficient trace for the residual error to be accurately measured. For any frequency range where it does not, the ripple technique provides an underestimation of the residual error. When using a phase plot, there will be regular wrapping of the reflection coefficient phase for frequency ranges where the residual error is correctly measured, whereas when underestimation occurs the phase will vary by less than 180 degrees per period. An example of both plots </w:t>
       </w:r>
       <w:proofErr w:type="gramStart"/>
       <w:r>
@@ -4540,7 +4625,7 @@
                     <pic:cNvPicPr/>
                   </pic:nvPicPr>
                   <pic:blipFill rotWithShape="1">
-                    <a:blip r:embed="rId7" cstate="print">
+                    <a:blip r:embed="rId8" cstate="print">
                       <a:extLst>
                         <a:ext uri="{28A0092B-C50C-407E-A947-70E740481C1C}">
                           <a14:useLocalDpi xmlns:a14="http://schemas.microsoft.com/office/drawing/2010/main" val="0"/>
@@ -4599,7 +4684,7 @@
                     <pic:cNvPicPr/>
                   </pic:nvPicPr>
                   <pic:blipFill rotWithShape="1">
-                    <a:blip r:embed="rId8" cstate="print">
+                    <a:blip r:embed="rId9" cstate="print">
                       <a:extLst>
                         <a:ext uri="{28A0092B-C50C-407E-A947-70E740481C1C}">
                           <a14:useLocalDpi xmlns:a14="http://schemas.microsoft.com/office/drawing/2010/main" val="0"/>
@@ -4763,7 +4848,7 @@
                     <pic:cNvPicPr/>
                   </pic:nvPicPr>
                   <pic:blipFill rotWithShape="1">
-                    <a:blip r:embed="rId9" cstate="print">
+                    <a:blip r:embed="rId10" cstate="print">
                       <a:extLst>
                         <a:ext uri="{28A0092B-C50C-407E-A947-70E740481C1C}">
                           <a14:useLocalDpi xmlns:a14="http://schemas.microsoft.com/office/drawing/2010/main" val="0"/>
@@ -4822,7 +4907,7 @@
                     <pic:cNvPicPr/>
                   </pic:nvPicPr>
                   <pic:blipFill>
-                    <a:blip r:embed="rId10" cstate="print">
+                    <a:blip r:embed="rId11" cstate="print">
                       <a:extLst>
                         <a:ext uri="{28A0092B-C50C-407E-A947-70E740481C1C}">
                           <a14:useLocalDpi xmlns:a14="http://schemas.microsoft.com/office/drawing/2010/main" val="0"/>
@@ -4902,7 +4987,13 @@
       </w:r>
       <w:proofErr w:type="gramEnd"/>
       <w:r>
-        <w:t>). This section presents the results of the subsequent paper.</w:t>
+        <w:t>). This section presents the results of the subsequent paper</w:t>
+      </w:r>
+      <w:r>
+        <w:t>s [Stant_2016_Coll, Stant_2017]</w:t>
+      </w:r>
+      <w:r>
+        <w:t>.</w:t>
       </w:r>
     </w:p>
     <w:p>
@@ -4915,7 +5006,13 @@
     </w:p>
     <w:p>
       <w:r>
-        <w:t xml:space="preserve">The ripple extraction technique was first performed on coaxial line in accordance with the EURAMET Guide [12] instruction as described in Section 2. The guide itself provides a range of typical values for both residual directivity and TPM ripple measurements with which our results can be compared to ensure that the process was followed correctly. All measurements presented in this </w:t>
+        <w:t xml:space="preserve">The ripple extraction technique was first performed on coaxial line in accordance with the EURAMET Guide </w:t>
+      </w:r>
+      <w:r>
+        <w:t>[EURAMET_2011]</w:t>
+      </w:r>
+      <w:r>
+        <w:t xml:space="preserve"> instruction as described in Section 2. The guide itself provides a range of typical values for both residual directivity and TPM ripple measurements with which our results can be compared to ensure that the process was followed correctly. All measurements presented in this </w:t>
       </w:r>
       <w:r>
         <w:t>investigation</w:t>
@@ -4929,7 +5026,13 @@
       </w:r>
       <w:proofErr w:type="spellEnd"/>
       <w:r>
-        <w:t xml:space="preserve"> airline and the calibration kit matched load and short circuit, connected as described in section 2. Figure 4 shows the ripple trace obtained by plotting VRC magnitude against frequency for a residual directivity measurement on both ports using a SOLT calibration. Figure 5 shows a similar ripple measured with a short circuit instead of a matched load, which is caused by the residual TPM. The results of the measurements, along with the expected ranges provided in [12], are presented in table 1.</w:t>
+        <w:t xml:space="preserve"> airline and the calibration kit matched load and short circuit, connected as described in section 2. Figure 4 shows the ripple trace obtained by plotting VRC magnitude against frequency for a residual directivity measurement on both ports using a SOLT calibration. Figure 5 shows a similar ripple measured with a short circuit instead of a matched load, which is caused by the residual TPM. The results of the measurements, along with the expected ranges provided in </w:t>
+      </w:r>
+      <w:r>
+        <w:t>[EURAMET_2011]</w:t>
+      </w:r>
+      <w:r>
+        <w:t>, are presented in table 1.</w:t>
       </w:r>
     </w:p>
     <w:p>
@@ -4958,7 +5061,7 @@
                     <pic:cNvPicPr/>
                   </pic:nvPicPr>
                   <pic:blipFill>
-                    <a:blip r:embed="rId11" cstate="print">
+                    <a:blip r:embed="rId12" cstate="print">
                       <a:extLst>
                         <a:ext uri="{28A0092B-C50C-407E-A947-70E740481C1C}">
                           <a14:useLocalDpi xmlns:a14="http://schemas.microsoft.com/office/drawing/2010/main" val="0"/>
@@ -5063,7 +5166,7 @@
                     <pic:cNvPicPr/>
                   </pic:nvPicPr>
                   <pic:blipFill>
-                    <a:blip r:embed="rId12" cstate="print">
+                    <a:blip r:embed="rId13" cstate="print">
                       <a:extLst>
                         <a:ext uri="{28A0092B-C50C-407E-A947-70E740481C1C}">
                           <a14:useLocalDpi xmlns:a14="http://schemas.microsoft.com/office/drawing/2010/main" val="0"/>
@@ -7281,7 +7384,13 @@
         </w:rPr>
       </w:pPr>
       <w:r>
-        <w:t>The final part of the investigation studied the ripple extraction technique when applied to sub-millimetre wavelength VNA setups. The waveguide chosen for these measurements was in the 500—750 GHz band (WR1.5) for which only one frequency extender head was available. Therefore, the TRL calibration was omitted and only port one was measured. The line section used was part of the VDI WR1.5 calibration and verification kit and was 2.54mm (1 inch) in length. Figure 6 shows the setup used during the measurement of residual directivity, with a line and match connected to the frequency extender head. The results from the ripple measurements in this waveguide are presented in table 4. The large difference in residual TPM error between calibrations suggests that there is poor connection repeatability between the waveguide components, an issue which is explored further in section 6. This problem also created difficulty in accurately measuring the residual directivity error, as studying the VRC phase revealed that there was no wrapping present and on average only ~</w:t>
+        <w:t>The final part of the investigation studied the ripple extraction technique when applied to sub-millimetre wavelength VNA setups. The waveguide chosen for these measurements was in the 500—750 GHz band (WR1.5) for which only one frequency extender head was available. Therefore, the TRL calibration was omitted and only port one was measured. The line section used was part of the VDI WR1.5 calibration and verification kit and was 2.54</w:t>
+      </w:r>
+      <w:r>
+        <w:t xml:space="preserve"> </w:t>
+      </w:r>
+      <w:r>
+        <w:t>mm (1 inch) in length. Figure 6 shows the setup used during the measurement of residual directivity, with a line and match connected to the frequency extender head. The results from the ripple measurements in this waveguide are presented in table 4. The large difference in residual TPM error between calibrations suggests that there is poor connection repeatability between the waveguide components, an issue which is explored further in section 6. This problem also created difficulty in accurately measuring the residual directivity error, as studying the VRC phase revealed that there was no wrapping present and on average only ~</w:t>
       </w:r>
       <w:proofErr w:type="gramStart"/>
       <w:r>
@@ -7338,7 +7447,7 @@
                     </pic:cNvPicPr>
                   </pic:nvPicPr>
                   <pic:blipFill>
-                    <a:blip r:embed="rId13"/>
+                    <a:blip r:embed="rId14"/>
                     <a:stretch>
                       <a:fillRect/>
                     </a:stretch>
@@ -7767,7 +7876,7 @@
                     </pic:cNvPicPr>
                   </pic:nvPicPr>
                   <pic:blipFill>
-                    <a:blip r:embed="rId14"/>
+                    <a:blip r:embed="rId15"/>
                     <a:stretch>
                       <a:fillRect/>
                     </a:stretch>
@@ -7954,6 +8063,22 @@
       </w:pPr>
       <w:r>
         <w:t>Connection repeatability</w:t>
+      </w:r>
+    </w:p>
+    <w:p>
+      <w:pPr>
+        <w:pStyle w:val="Heading3"/>
+      </w:pPr>
+      <w:r>
+        <w:t>Cable flexure</w:t>
+      </w:r>
+    </w:p>
+    <w:p>
+      <w:pPr>
+        <w:pStyle w:val="Heading3"/>
+      </w:pPr>
+      <w:r>
+        <w:t>Drift</w:t>
       </w:r>
     </w:p>
     <w:p>
@@ -8620,7 +8745,6 @@
   <w:style w:type="character" w:default="1" w:styleId="DefaultParagraphFont">
     <w:name w:val="Default Paragraph Font"/>
     <w:uiPriority w:val="1"/>
-    <w:semiHidden/>
     <w:unhideWhenUsed/>
   </w:style>
   <w:style w:type="table" w:default="1" w:styleId="TableNormal">
@@ -9008,4 +9132,16 @@
     </a:ext>
   </a:extLst>
 </a:theme>
+</file>
+
+<file path=customXml/item1.xml><?xml version="1.0" encoding="utf-8"?>
+<b:Sources xmlns:b="http://schemas.openxmlformats.org/officeDocument/2006/bibliography" xmlns="http://schemas.openxmlformats.org/officeDocument/2006/bibliography" SelectedStyle="\APASixthEditionOfficeOnline.xsl" StyleName="APA" Version="6"/>
+</file>
+
+<file path=customXml/itemProps1.xml><?xml version="1.0" encoding="utf-8"?>
+<ds:datastoreItem xmlns:ds="http://schemas.openxmlformats.org/officeDocument/2006/customXml" ds:itemID="{63353A27-B238-467D-8957-BED8F9BA5A2B}">
+  <ds:schemaRefs>
+    <ds:schemaRef ds:uri="http://schemas.openxmlformats.org/officeDocument/2006/bibliography"/>
+  </ds:schemaRefs>
+</ds:datastoreItem>
 </file>
</xml_diff>